<commit_message>
Parcial 2 Programación 1
</commit_message>
<xml_diff>
--- a/Programacion/CSharp/Parcial2/2021_1O_SegundoParcial.docx
+++ b/Programacion/CSharp/Parcial2/2021_1O_SegundoParcial.docx
@@ -567,9 +567,40 @@
               <w:ind w:left="0"/>
               <w:rPr>
                 <w:rFonts w:ascii="Times New Roman"/>
+                <w:b/>
+                <w:bCs/>
+                <w:color w:val="C00000"/>
                 <w:sz w:val="16"/>
               </w:rPr>
             </w:pPr>
+            <w:r>
+              <w:rPr>
+                <w:rFonts w:ascii="Times New Roman"/>
+                <w:color w:val="C00000"/>
+                <w:sz w:val="16"/>
+              </w:rPr>
+              <w:t xml:space="preserve">  </w:t>
+            </w:r>
+            <w:r>
+              <w:rPr>
+                <w:rFonts w:ascii="Times New Roman"/>
+                <w:b/>
+                <w:bCs/>
+                <w:color w:val="C00000"/>
+                <w:sz w:val="16"/>
+              </w:rPr>
+              <w:t>Ge</w:t>
+            </w:r>
+            <w:r>
+              <w:rPr>
+                <w:rFonts w:ascii="Times New Roman"/>
+                <w:b/>
+                <w:bCs/>
+                <w:color w:val="C00000"/>
+                <w:sz w:val="16"/>
+              </w:rPr>
+              <w:t>rardo Tordoya</w:t>
+            </w:r>
           </w:p>
         </w:tc>
       </w:tr>
@@ -823,9 +854,22 @@
               <w:ind w:left="0"/>
               <w:rPr>
                 <w:rFonts w:ascii="Times New Roman"/>
+                <w:b/>
+                <w:bCs/>
+                <w:color w:val="C00000"/>
                 <w:sz w:val="16"/>
               </w:rPr>
             </w:pPr>
+            <w:r>
+              <w:rPr>
+                <w:rFonts w:ascii="Times New Roman"/>
+                <w:b/>
+                <w:bCs/>
+                <w:color w:val="C00000"/>
+                <w:sz w:val="16"/>
+              </w:rPr>
+              <w:t xml:space="preserve">  Noche</w:t>
+            </w:r>
           </w:p>
         </w:tc>
       </w:tr>
@@ -923,9 +967,22 @@
               <w:ind w:left="0"/>
               <w:rPr>
                 <w:rFonts w:ascii="Times New Roman"/>
+                <w:b/>
+                <w:bCs/>
+                <w:color w:val="C00000"/>
                 <w:sz w:val="16"/>
               </w:rPr>
             </w:pPr>
+            <w:r>
+              <w:rPr>
+                <w:rFonts w:ascii="Times New Roman"/>
+                <w:b/>
+                <w:bCs/>
+                <w:color w:val="C00000"/>
+                <w:sz w:val="16"/>
+              </w:rPr>
+              <w:t xml:space="preserve">  2021-07(JUL)-09</w:t>
+            </w:r>
           </w:p>
         </w:tc>
       </w:tr>
@@ -4730,9 +4787,9 @@
           <w:noProof/>
         </w:rPr>
         <w:drawing>
-          <wp:inline distT="0" distB="0" distL="0" distR="0" wp14:anchorId="72173F1F" wp14:editId="7BB0B2DD">
-            <wp:extent cx="4176000" cy="3020400"/>
-            <wp:effectExtent l="0" t="0" r="0" b="8890"/>
+          <wp:inline distT="0" distB="0" distL="0" distR="0" wp14:anchorId="72173F1F" wp14:editId="06CF51B7">
+            <wp:extent cx="3481200" cy="2516400"/>
+            <wp:effectExtent l="0" t="0" r="5080" b="0"/>
             <wp:docPr id="12" name="Imagen 12"/>
             <wp:cNvGraphicFramePr>
               <a:graphicFrameLocks xmlns:a="http://schemas.openxmlformats.org/drawingml/2006/main" noChangeAspect="1"/>
@@ -4762,7 +4819,7 @@
                   <pic:spPr bwMode="auto">
                     <a:xfrm>
                       <a:off x="0" y="0"/>
-                      <a:ext cx="4176000" cy="3020400"/>
+                      <a:ext cx="3481200" cy="2516400"/>
                     </a:xfrm>
                     <a:prstGeom prst="rect">
                       <a:avLst/>
@@ -4847,29 +4904,7 @@
           <w:bCs/>
           <w:sz w:val="20"/>
         </w:rPr>
-        <w:t>Pero lo veamos con algunas precisiones (lo cual no es innecesario, sino que pienso que ayudará a consolidar el concepto teniendo en mente una estructura de árbol).</w:t>
-      </w:r>
-    </w:p>
-    <w:p>
-      <w:pPr>
-        <w:tabs>
-          <w:tab w:val="left" w:pos="821"/>
-        </w:tabs>
-        <w:spacing w:before="181"/>
-        <w:ind w:leftChars="459" w:left="1010"/>
-        <w:rPr>
-          <w:b/>
-          <w:bCs/>
-          <w:sz w:val="20"/>
-        </w:rPr>
-      </w:pPr>
-      <w:r>
-        <w:rPr>
-          <w:b/>
-          <w:bCs/>
-          <w:sz w:val="20"/>
-        </w:rPr>
-        <w:t>Veamos:</w:t>
+        <w:t>Pero lo veamos con algunas precisiones:</w:t>
       </w:r>
     </w:p>
     <w:p>
@@ -5183,7 +5218,6 @@
           <w:bCs/>
           <w:sz w:val="20"/>
         </w:rPr>
-        <w:lastRenderedPageBreak/>
         <w:t>Grafo conexo</w:t>
       </w:r>
       <w:r>
@@ -5253,6 +5287,7 @@
         <w:rPr>
           <w:noProof/>
         </w:rPr>
+        <w:lastRenderedPageBreak/>
         <w:drawing>
           <wp:inline distT="0" distB="0" distL="0" distR="0" wp14:anchorId="42515FEE" wp14:editId="1FC1EB26">
             <wp:extent cx="2840400" cy="1220400"/>
@@ -5859,16 +5894,7 @@
           <w:bCs/>
           <w:sz w:val="20"/>
         </w:rPr>
-        <w:t xml:space="preserve">balanceado (las siglas AVL son por sus creadores: </w:t>
-      </w:r>
-      <w:proofErr w:type="spellStart"/>
-      <w:r>
-        <w:rPr>
-          <w:b/>
-          <w:bCs/>
-          <w:sz w:val="20"/>
-        </w:rPr>
-        <w:t>Adelson</w:t>
+        <w:t>balanceado (las siglas AVL son por sus creadores: Adelson</w:t>
       </w:r>
       <w:r>
         <w:rPr>
@@ -5894,32 +5920,13 @@
         </w:rPr>
         <w:t>i</w:t>
       </w:r>
-      <w:proofErr w:type="spellEnd"/>
-      <w:r>
-        <w:rPr>
-          <w:b/>
-          <w:bCs/>
-          <w:sz w:val="20"/>
-        </w:rPr>
-        <w:t xml:space="preserve"> y </w:t>
-      </w:r>
-      <w:proofErr w:type="spellStart"/>
-      <w:r>
-        <w:rPr>
-          <w:b/>
-          <w:bCs/>
-          <w:sz w:val="20"/>
-        </w:rPr>
-        <w:t>Landis</w:t>
-      </w:r>
-      <w:proofErr w:type="spellEnd"/>
-      <w:r>
-        <w:rPr>
-          <w:b/>
-          <w:bCs/>
-          <w:sz w:val="20"/>
-        </w:rPr>
-        <w:t>).</w:t>
+      <w:r>
+        <w:rPr>
+          <w:b/>
+          <w:bCs/>
+          <w:sz w:val="20"/>
+        </w:rPr>
+        <w:t xml:space="preserve"> y Landis).</w:t>
       </w:r>
     </w:p>
     <w:p>
@@ -5993,25 +6000,23 @@
           <w:bCs/>
           <w:sz w:val="20"/>
         </w:rPr>
-        <w:t xml:space="preserve">Es </w:t>
-      </w:r>
-      <w:proofErr w:type="spellStart"/>
-      <w:r>
-        <w:rPr>
-          <w:b/>
-          <w:bCs/>
-          <w:sz w:val="20"/>
-        </w:rPr>
-        <w:t>equilibrable</w:t>
-      </w:r>
-      <w:proofErr w:type="spellEnd"/>
-      <w:r>
-        <w:rPr>
-          <w:b/>
-          <w:bCs/>
-          <w:sz w:val="20"/>
-        </w:rPr>
-        <w:t xml:space="preserve">: el factor de equilibrio es la diferencia entre las alturas de una rama respecto de la otra, que puede ser -1(nodo izquierdo </w:t>
+        <w:t>Es equilibrable: el factor de equilibrio es la diferencia entre las alturas de una rama respecto de la otra, que puede ser -1</w:t>
+      </w:r>
+      <w:r>
+        <w:rPr>
+          <w:b/>
+          <w:bCs/>
+          <w:sz w:val="20"/>
+        </w:rPr>
+        <w:t xml:space="preserve"> </w:t>
+      </w:r>
+      <w:r>
+        <w:rPr>
+          <w:b/>
+          <w:bCs/>
+          <w:sz w:val="20"/>
+        </w:rPr>
+        <w:t xml:space="preserve">(nodo izquierdo </w:t>
       </w:r>
       <w:r>
         <w:rPr>
@@ -6306,45 +6311,8 @@
           <w:bCs/>
           <w:sz w:val="20"/>
         </w:rPr>
-        <w:t xml:space="preserve">todos los nodos del subárbol B deben ser mayores </w:t>
-      </w:r>
-      <w:r>
-        <w:rPr>
-          <w:b/>
-          <w:bCs/>
-          <w:sz w:val="20"/>
-        </w:rPr>
-        <w:lastRenderedPageBreak/>
-        <w:t xml:space="preserve">que </w:t>
-      </w:r>
-      <w:proofErr w:type="gramStart"/>
-      <w:r>
-        <w:rPr>
-          <w:b/>
-          <w:bCs/>
-          <w:sz w:val="20"/>
-        </w:rPr>
-        <w:t>x</w:t>
-      </w:r>
-      <w:proofErr w:type="gramEnd"/>
-      <w:r>
-        <w:rPr>
-          <w:b/>
-          <w:bCs/>
-          <w:sz w:val="20"/>
-        </w:rPr>
-        <w:t xml:space="preserve"> pero menores que </w:t>
-      </w:r>
-      <w:proofErr w:type="spellStart"/>
-      <w:r>
-        <w:rPr>
-          <w:b/>
-          <w:bCs/>
-          <w:sz w:val="20"/>
-        </w:rPr>
-        <w:t>y</w:t>
-      </w:r>
-      <w:proofErr w:type="spellEnd"/>
+        <w:t>todos los nodos del subárbol B deben ser mayores que x pero menores que y</w:t>
+      </w:r>
       <w:r>
         <w:rPr>
           <w:b/>
@@ -6391,23 +6359,13 @@
         </w:rPr>
         <w:t>(</w:t>
       </w:r>
-      <w:proofErr w:type="gramStart"/>
-      <w:r>
-        <w:rPr>
-          <w:b/>
-          <w:bCs/>
-          <w:sz w:val="20"/>
-        </w:rPr>
-        <w:t>y</w:t>
-      </w:r>
-      <w:proofErr w:type="gramEnd"/>
-      <w:r>
-        <w:rPr>
-          <w:b/>
-          <w:bCs/>
-          <w:sz w:val="20"/>
-        </w:rPr>
-        <w:t xml:space="preserve"> por lo tanto</w:t>
+      <w:r>
+        <w:rPr>
+          <w:b/>
+          <w:bCs/>
+          <w:sz w:val="20"/>
+        </w:rPr>
+        <w:t>y por lo tanto</w:t>
       </w:r>
       <w:r>
         <w:rPr>
@@ -7225,16 +7183,8 @@
         <w:rPr>
           <w:sz w:val="20"/>
         </w:rPr>
-        <w:t xml:space="preserve">árbol en </w:t>
-      </w:r>
-      <w:proofErr w:type="spellStart"/>
-      <w:r>
-        <w:rPr>
-          <w:sz w:val="20"/>
-        </w:rPr>
-        <w:t>preorden</w:t>
-      </w:r>
-      <w:proofErr w:type="spellEnd"/>
+        <w:t>árbol en preorden</w:t>
+      </w:r>
       <w:r>
         <w:rPr>
           <w:spacing w:val="-4"/>
@@ -7246,21 +7196,7 @@
         <w:rPr>
           <w:sz w:val="20"/>
         </w:rPr>
-        <w:t xml:space="preserve">o </w:t>
-      </w:r>
-      <w:proofErr w:type="spellStart"/>
-      <w:r>
-        <w:rPr>
-          <w:sz w:val="20"/>
-        </w:rPr>
-        <w:t>inorden</w:t>
-      </w:r>
-      <w:proofErr w:type="spellEnd"/>
-      <w:r>
-        <w:rPr>
-          <w:sz w:val="20"/>
-        </w:rPr>
-        <w:t>? Ejemplifique con</w:t>
+        <w:t>o inorden? Ejemplifique con</w:t>
       </w:r>
       <w:r>
         <w:rPr>
@@ -7381,7 +7317,23 @@
           <w:bCs/>
           <w:sz w:val="20"/>
         </w:rPr>
-        <w:t>El árbol binario es una estructura de datos muy útil cuando el tamaño de la estructura no se conoce, se necesita acceder a sus elementos ordenadamente.</w:t>
+        <w:t>El árbol binario es una estructura de datos muy útil cuando el tamaño de la estructura no se conoce</w:t>
+      </w:r>
+      <w:r>
+        <w:rPr>
+          <w:b/>
+          <w:bCs/>
+          <w:sz w:val="20"/>
+        </w:rPr>
+        <w:t xml:space="preserve"> y</w:t>
+      </w:r>
+      <w:r>
+        <w:rPr>
+          <w:b/>
+          <w:bCs/>
+          <w:sz w:val="20"/>
+        </w:rPr>
+        <w:t xml:space="preserve"> se necesita acceder a sus elementos ordenadamente.</w:t>
       </w:r>
     </w:p>
     <w:p>
@@ -7504,23 +7456,13 @@
                 <w:sz w:val="20"/>
               </w:rPr>
             </w:pPr>
-            <w:proofErr w:type="spellStart"/>
             <w:r>
               <w:rPr>
                 <w:b/>
                 <w:bCs/>
                 <w:sz w:val="20"/>
               </w:rPr>
-              <w:t>Preorden</w:t>
-            </w:r>
-            <w:proofErr w:type="spellEnd"/>
-            <w:r>
-              <w:rPr>
-                <w:b/>
-                <w:bCs/>
-                <w:sz w:val="20"/>
-              </w:rPr>
-              <w:t>:</w:t>
+              <w:t>Preorden:</w:t>
             </w:r>
           </w:p>
         </w:tc>
@@ -7569,23 +7511,13 @@
                 <w:sz w:val="20"/>
               </w:rPr>
             </w:pPr>
-            <w:proofErr w:type="spellStart"/>
             <w:r>
               <w:rPr>
                 <w:b/>
                 <w:bCs/>
                 <w:sz w:val="20"/>
               </w:rPr>
-              <w:t>Inorden</w:t>
-            </w:r>
-            <w:proofErr w:type="spellEnd"/>
-            <w:r>
-              <w:rPr>
-                <w:b/>
-                <w:bCs/>
-                <w:sz w:val="20"/>
-              </w:rPr>
-              <w:t>:</w:t>
+              <w:t>Inorden:</w:t>
             </w:r>
           </w:p>
         </w:tc>
@@ -7634,23 +7566,13 @@
                 <w:sz w:val="20"/>
               </w:rPr>
             </w:pPr>
-            <w:proofErr w:type="spellStart"/>
             <w:r>
               <w:rPr>
                 <w:b/>
                 <w:bCs/>
                 <w:sz w:val="20"/>
               </w:rPr>
-              <w:t>Postorden</w:t>
-            </w:r>
-            <w:proofErr w:type="spellEnd"/>
-            <w:r>
-              <w:rPr>
-                <w:b/>
-                <w:bCs/>
-                <w:sz w:val="20"/>
-              </w:rPr>
-              <w:t>:</w:t>
+              <w:t>Postorden:</w:t>
             </w:r>
           </w:p>
         </w:tc>
@@ -7770,61 +7692,7 @@
           <w:bCs/>
           <w:sz w:val="20"/>
         </w:rPr>
-        <w:t xml:space="preserve">Básicamente se pueden utilizar tres formas para recorrer un árbol binario: </w:t>
-      </w:r>
-      <w:proofErr w:type="spellStart"/>
-      <w:r>
-        <w:rPr>
-          <w:b/>
-          <w:bCs/>
-          <w:sz w:val="20"/>
-        </w:rPr>
-        <w:t>preorden</w:t>
-      </w:r>
-      <w:proofErr w:type="spellEnd"/>
-      <w:r>
-        <w:rPr>
-          <w:b/>
-          <w:bCs/>
-          <w:sz w:val="20"/>
-        </w:rPr>
-        <w:t xml:space="preserve">, </w:t>
-      </w:r>
-      <w:proofErr w:type="spellStart"/>
-      <w:r>
-        <w:rPr>
-          <w:b/>
-          <w:bCs/>
-          <w:sz w:val="20"/>
-        </w:rPr>
-        <w:t>inorden</w:t>
-      </w:r>
-      <w:proofErr w:type="spellEnd"/>
-      <w:r>
-        <w:rPr>
-          <w:b/>
-          <w:bCs/>
-          <w:sz w:val="20"/>
-        </w:rPr>
-        <w:t xml:space="preserve">, </w:t>
-      </w:r>
-      <w:proofErr w:type="spellStart"/>
-      <w:r>
-        <w:rPr>
-          <w:b/>
-          <w:bCs/>
-          <w:sz w:val="20"/>
-        </w:rPr>
-        <w:t>postorden</w:t>
-      </w:r>
-      <w:proofErr w:type="spellEnd"/>
-      <w:r>
-        <w:rPr>
-          <w:b/>
-          <w:bCs/>
-          <w:sz w:val="20"/>
-        </w:rPr>
-        <w:t>.</w:t>
+        <w:t>Básicamente se pueden utilizar tres formas para recorrer un árbol binario: preorden, inorden, postorden.</w:t>
       </w:r>
     </w:p>
     <w:p>
@@ -7864,25 +7732,7 @@
           <w:bCs/>
           <w:sz w:val="20"/>
         </w:rPr>
-        <w:t xml:space="preserve">En el orden </w:t>
-      </w:r>
-      <w:proofErr w:type="spellStart"/>
-      <w:r>
-        <w:rPr>
-          <w:b/>
-          <w:bCs/>
-          <w:sz w:val="20"/>
-        </w:rPr>
-        <w:t>preorden</w:t>
-      </w:r>
-      <w:proofErr w:type="spellEnd"/>
-      <w:r>
-        <w:rPr>
-          <w:b/>
-          <w:bCs/>
-          <w:sz w:val="20"/>
-        </w:rPr>
-        <w:t xml:space="preserve"> se recorre de la siguiente manera:</w:t>
+        <w:t>En el orden preorden se recorre de la siguiente manera:</w:t>
       </w:r>
       <w:r>
         <w:rPr>
@@ -7985,25 +7835,7 @@
           <w:bCs/>
           <w:sz w:val="20"/>
         </w:rPr>
-        <w:t xml:space="preserve">En el orden </w:t>
-      </w:r>
-      <w:proofErr w:type="spellStart"/>
-      <w:r>
-        <w:rPr>
-          <w:b/>
-          <w:bCs/>
-          <w:sz w:val="20"/>
-        </w:rPr>
-        <w:t>inorden</w:t>
-      </w:r>
-      <w:proofErr w:type="spellEnd"/>
-      <w:r>
-        <w:rPr>
-          <w:b/>
-          <w:bCs/>
-          <w:sz w:val="20"/>
-        </w:rPr>
-        <w:t xml:space="preserve"> se recorre de la siguiente manera:</w:t>
+        <w:t>En el orden inorden se recorre de la siguiente manera:</w:t>
       </w:r>
       <w:r>
         <w:rPr>
@@ -8107,25 +7939,7 @@
           <w:bCs/>
           <w:sz w:val="20"/>
         </w:rPr>
-        <w:t xml:space="preserve">En el orden </w:t>
-      </w:r>
-      <w:proofErr w:type="spellStart"/>
-      <w:r>
-        <w:rPr>
-          <w:b/>
-          <w:bCs/>
-          <w:sz w:val="20"/>
-        </w:rPr>
-        <w:t>postorden</w:t>
-      </w:r>
-      <w:proofErr w:type="spellEnd"/>
-      <w:r>
-        <w:rPr>
-          <w:b/>
-          <w:bCs/>
-          <w:sz w:val="20"/>
-        </w:rPr>
-        <w:t xml:space="preserve"> se recorre de la siguiente manera:</w:t>
+        <w:t>En el orden postorden se recorre de la siguiente manera:</w:t>
       </w:r>
       <w:r>
         <w:rPr>
@@ -8480,7 +8294,23 @@
           <w:bCs/>
           <w:sz w:val="20"/>
         </w:rPr>
-        <w:t>Entonces, el objeto administra su propio estado a través de métodos, y ninguna otra clase puede tocarlo a menos que se permita explícitamente. Si desea comunicarse con el objeto, debe utilizar los métodos proporcionados. Pero (de forma predeterminada), no puede cambiar el estado.</w:t>
+        <w:t xml:space="preserve">Entonces, el objeto administra su propio estado a través de métodos, y ninguna otra clase puede tocarlo a menos que se permita explícitamente. Si desea comunicarse con el objeto, debe utilizar los métodos proporcionados. Pero (de forma predeterminada), no </w:t>
+      </w:r>
+      <w:r>
+        <w:rPr>
+          <w:b/>
+          <w:bCs/>
+          <w:sz w:val="20"/>
+        </w:rPr>
+        <w:t xml:space="preserve">se </w:t>
+      </w:r>
+      <w:r>
+        <w:rPr>
+          <w:b/>
+          <w:bCs/>
+          <w:sz w:val="20"/>
+        </w:rPr>
+        <w:t>puede cambiar el estado.</w:t>
       </w:r>
     </w:p>
     <w:p>
@@ -8666,7 +8496,6 @@
         </w:rPr>
         <w:t xml:space="preserve">, hambre y energía. También tiene un método privado </w:t>
       </w:r>
-      <w:proofErr w:type="gramStart"/>
       <w:r>
         <w:rPr>
           <w:b/>
@@ -8681,16 +8510,7 @@
           <w:bCs/>
           <w:sz w:val="20"/>
         </w:rPr>
-        <w:t>(</w:t>
-      </w:r>
-      <w:proofErr w:type="gramEnd"/>
-      <w:r>
-        <w:rPr>
-          <w:b/>
-          <w:bCs/>
-          <w:sz w:val="20"/>
-        </w:rPr>
-        <w:t xml:space="preserve">). </w:t>
+        <w:t xml:space="preserve">(). </w:t>
       </w:r>
       <w:r>
         <w:rPr>
@@ -8746,7 +8566,6 @@
         </w:rPr>
         <w:t xml:space="preserve">Lo que pueden hacer se define en los métodos públicos </w:t>
       </w:r>
-      <w:proofErr w:type="gramStart"/>
       <w:r>
         <w:rPr>
           <w:b/>
@@ -8761,16 +8580,7 @@
           <w:bCs/>
           <w:sz w:val="20"/>
         </w:rPr>
-        <w:t>(</w:t>
-      </w:r>
-      <w:proofErr w:type="gramEnd"/>
-      <w:r>
-        <w:rPr>
-          <w:b/>
-          <w:bCs/>
-          <w:sz w:val="20"/>
-        </w:rPr>
-        <w:t xml:space="preserve">), </w:t>
+        <w:t xml:space="preserve">(), </w:t>
       </w:r>
       <w:r>
         <w:rPr>
@@ -8802,33 +8612,15 @@
           <w:bCs/>
           <w:sz w:val="20"/>
         </w:rPr>
-        <w:t xml:space="preserve">(). Cada uno de ellos modifica el estado interno de alguna manera y puede </w:t>
-      </w:r>
-      <w:proofErr w:type="gramStart"/>
-      <w:r>
-        <w:rPr>
-          <w:b/>
-          <w:bCs/>
-          <w:sz w:val="20"/>
-        </w:rPr>
-        <w:t xml:space="preserve">invocar </w:t>
-      </w:r>
-      <w:r>
-        <w:rPr>
-          <w:b/>
-          <w:bCs/>
-          <w:sz w:val="20"/>
-        </w:rPr>
-        <w:t xml:space="preserve"> a</w:t>
-      </w:r>
-      <w:proofErr w:type="gramEnd"/>
-      <w:r>
-        <w:rPr>
-          <w:b/>
-          <w:bCs/>
-          <w:sz w:val="20"/>
-        </w:rPr>
-        <w:t xml:space="preserve"> maullar(</w:t>
+        <w:t xml:space="preserve">(). Cada uno de ellos modifica el estado interno de alguna manera y puede invocar </w:t>
+      </w:r>
+      <w:r>
+        <w:rPr>
+          <w:b/>
+          <w:bCs/>
+          <w:sz w:val="20"/>
+        </w:rPr>
+        <w:t>a maullar(</w:t>
       </w:r>
       <w:r>
         <w:rPr>
@@ -9419,7 +9211,6 @@
         </w:rPr>
         <w:t xml:space="preserve">Los objetos suelen ser muy similares. Comparten una lógica común. Pero no son del todo iguales. </w:t>
       </w:r>
-      <w:proofErr w:type="spellStart"/>
       <w:r>
         <w:rPr>
           <w:b/>
@@ -9428,7 +9219,6 @@
         </w:rPr>
         <w:t>Ufff</w:t>
       </w:r>
-      <w:proofErr w:type="spellEnd"/>
       <w:r>
         <w:rPr>
           <w:b/>
@@ -9848,7 +9638,39 @@
           <w:bCs/>
           <w:sz w:val="20"/>
         </w:rPr>
-        <w:t>Digamos que tenemos una clase principal y algunas clases secundarias que heredan de ella. A veces queremos usar una colección, por ejemplo, una lista, que contiene una combinación de todas estas clases. O tenemos un método implementado para la clase principal, pero también nos gustaría usarlo para los niños.</w:t>
+        <w:t xml:space="preserve">Digamos que tenemos una clase principal y algunas clases secundarias que heredan de ella. A veces queremos usar una colección, por ejemplo, una lista, que contiene una combinación de todas estas clases. O tenemos un método implementado para la clase principal, pero también nos gustaría usarlo </w:t>
+      </w:r>
+      <w:r>
+        <w:rPr>
+          <w:b/>
+          <w:bCs/>
+          <w:sz w:val="20"/>
+        </w:rPr>
+        <w:t>en</w:t>
+      </w:r>
+      <w:r>
+        <w:rPr>
+          <w:b/>
+          <w:bCs/>
+          <w:sz w:val="20"/>
+        </w:rPr>
+        <w:t xml:space="preserve"> los </w:t>
+      </w:r>
+      <w:r>
+        <w:rPr>
+          <w:b/>
+          <w:bCs/>
+          <w:sz w:val="20"/>
+        </w:rPr>
+        <w:t>hijos</w:t>
+      </w:r>
+      <w:r>
+        <w:rPr>
+          <w:b/>
+          <w:bCs/>
+          <w:sz w:val="20"/>
+        </w:rPr>
+        <w:t>.</w:t>
       </w:r>
     </w:p>
     <w:p>
@@ -10127,17 +9949,7 @@
           <w:bCs/>
           <w:sz w:val="20"/>
         </w:rPr>
-        <w:t xml:space="preserve">Luego, si esta lista intenta calcular la superficie de un elemento, se encuentra y ejecuta el método correcto. Si el elemento es un triángulo, se llama a </w:t>
-      </w:r>
-      <w:proofErr w:type="spellStart"/>
-      <w:proofErr w:type="gramStart"/>
-      <w:r>
-        <w:rPr>
-          <w:b/>
-          <w:bCs/>
-          <w:sz w:val="20"/>
-        </w:rPr>
-        <w:t>Calculate</w:t>
+        <w:t>Luego, si esta lista intenta calcular la superficie de un elemento, se encuentra y ejecuta el método correcto. Si el elemento es un triángulo, se llama a Calculate</w:t>
       </w:r>
       <w:r>
         <w:rPr>
@@ -10147,33 +9959,13 @@
         </w:rPr>
         <w:t>Area</w:t>
       </w:r>
-      <w:proofErr w:type="spellEnd"/>
-      <w:r>
-        <w:rPr>
-          <w:b/>
-          <w:bCs/>
-          <w:sz w:val="20"/>
-        </w:rPr>
-        <w:t>(</w:t>
-      </w:r>
-      <w:proofErr w:type="gramEnd"/>
-      <w:r>
-        <w:rPr>
-          <w:b/>
-          <w:bCs/>
-          <w:sz w:val="20"/>
-        </w:rPr>
-        <w:t xml:space="preserve">) del triángulo. Si es un círculo, entonces se llama a </w:t>
-      </w:r>
-      <w:proofErr w:type="spellStart"/>
-      <w:proofErr w:type="gramStart"/>
-      <w:r>
-        <w:rPr>
-          <w:b/>
-          <w:bCs/>
-          <w:sz w:val="20"/>
-        </w:rPr>
-        <w:t>Calculate</w:t>
+      <w:r>
+        <w:rPr>
+          <w:b/>
+          <w:bCs/>
+          <w:sz w:val="20"/>
+        </w:rPr>
+        <w:t>() del triángulo. Si es un círculo, entonces se llama a Calculate</w:t>
       </w:r>
       <w:r>
         <w:rPr>
@@ -10183,23 +9975,13 @@
         </w:rPr>
         <w:t>Area</w:t>
       </w:r>
-      <w:proofErr w:type="spellEnd"/>
-      <w:r>
-        <w:rPr>
-          <w:b/>
-          <w:bCs/>
-          <w:sz w:val="20"/>
-        </w:rPr>
-        <w:t>(</w:t>
-      </w:r>
-      <w:proofErr w:type="gramEnd"/>
-      <w:r>
-        <w:rPr>
-          <w:b/>
-          <w:bCs/>
-          <w:sz w:val="20"/>
-        </w:rPr>
-        <w:t>) del círculo. Y así.</w:t>
+      <w:r>
+        <w:rPr>
+          <w:b/>
+          <w:bCs/>
+          <w:sz w:val="20"/>
+        </w:rPr>
+        <w:t>() del círculo. Y así.</w:t>
       </w:r>
     </w:p>
     <w:p>
@@ -10245,8 +10027,6 @@
         </w:rPr>
         <w:t xml:space="preserve">Puede definirlo una vez y aceptar una figura como argumento. Ya sea que pase un triángulo, círculo o rectángulo, siempre que implementen </w:t>
       </w:r>
-      <w:proofErr w:type="spellStart"/>
-      <w:proofErr w:type="gramStart"/>
       <w:r>
         <w:rPr>
           <w:b/>
@@ -10255,23 +10035,13 @@
         </w:rPr>
         <w:t>CalcularParametro</w:t>
       </w:r>
-      <w:proofErr w:type="spellEnd"/>
-      <w:r>
-        <w:rPr>
-          <w:b/>
-          <w:bCs/>
-          <w:sz w:val="20"/>
-        </w:rPr>
-        <w:t>(</w:t>
-      </w:r>
-      <w:proofErr w:type="gramEnd"/>
-      <w:r>
-        <w:rPr>
-          <w:b/>
-          <w:bCs/>
-          <w:sz w:val="20"/>
-        </w:rPr>
-        <w:t>), su tipo no importa.</w:t>
+      <w:r>
+        <w:rPr>
+          <w:b/>
+          <w:bCs/>
+          <w:sz w:val="20"/>
+        </w:rPr>
+        <w:t>(), su tipo no importa.</w:t>
       </w:r>
     </w:p>
     <w:p>
@@ -10910,11 +10680,9 @@
         </w:rPr>
         <w:t xml:space="preserve"> </w:t>
       </w:r>
-      <w:proofErr w:type="spellStart"/>
       <w:r>
         <w:t>Winforms</w:t>
       </w:r>
-      <w:proofErr w:type="spellEnd"/>
       <w:r>
         <w:rPr>
           <w:spacing w:val="-3"/>
@@ -11988,14 +11756,12 @@
         </w:rPr>
         <w:t xml:space="preserve"> </w:t>
       </w:r>
-      <w:proofErr w:type="spellStart"/>
       <w:r>
         <w:rPr>
           <w:sz w:val="20"/>
         </w:rPr>
         <w:t>hardcodeada</w:t>
       </w:r>
-      <w:proofErr w:type="spellEnd"/>
       <w:r>
         <w:rPr>
           <w:spacing w:val="-3"/>

</xml_diff>